<commit_message>
Final Code Screenshots and Adding References.
</commit_message>
<xml_diff>
--- a/Project_report.docx
+++ b/Project_report.docx
@@ -420,8 +420,20 @@
                 <w:sz w:val="32"/>
                 <w:szCs w:val="32"/>
               </w:rPr>
-              <w:t>Mazen Mohamed Hassanen</w:t>
+              <w:t xml:space="preserve">Mazen Mohamed </w:t>
             </w:r>
+            <w:proofErr w:type="spellStart"/>
+            <w:r>
+              <w:rPr>
+                <w:rFonts w:ascii="Calibri" w:eastAsia="Times New Roman" w:hAnsi="Calibri" w:cs="Calibri"/>
+                <w:color w:val="C00000"/>
+                <w:kern w:val="2"/>
+                <w:sz w:val="32"/>
+                <w:szCs w:val="32"/>
+              </w:rPr>
+              <w:t>Hassanen</w:t>
+            </w:r>
+            <w:proofErr w:type="spellEnd"/>
           </w:p>
           <w:p>
             <w:pPr>
@@ -455,8 +467,20 @@
                 <w:sz w:val="32"/>
                 <w:szCs w:val="32"/>
               </w:rPr>
-              <w:t>Mostafa Mohamed Abdel-Azeem Hassanen</w:t>
+              <w:t xml:space="preserve">Mostafa Mohamed Abdel-Azeem </w:t>
             </w:r>
+            <w:proofErr w:type="spellStart"/>
+            <w:r>
+              <w:rPr>
+                <w:rFonts w:ascii="Calibri" w:eastAsia="Times New Roman" w:hAnsi="Calibri" w:cs="Calibri"/>
+                <w:color w:val="C00000"/>
+                <w:kern w:val="2"/>
+                <w:sz w:val="32"/>
+                <w:szCs w:val="32"/>
+              </w:rPr>
+              <w:t>Hassanen</w:t>
+            </w:r>
+            <w:proofErr w:type="spellEnd"/>
           </w:p>
           <w:p>
             <w:pPr>
@@ -1824,7 +1848,25 @@
           <w:sz w:val="24"/>
           <w:szCs w:val="24"/>
         </w:rPr>
-        <w:t xml:space="preserve">The robot will follow the path and change its direction by the </w:t>
+        <w:t xml:space="preserve">The robot will follow the path and change its direction </w:t>
+      </w:r>
+      <w:proofErr w:type="gramStart"/>
+      <w:r>
+        <w:rPr>
+          <w:color w:val="002060"/>
+          <w:sz w:val="24"/>
+          <w:szCs w:val="24"/>
+        </w:rPr>
+        <w:t>by</w:t>
+      </w:r>
+      <w:proofErr w:type="gramEnd"/>
+      <w:r>
+        <w:rPr>
+          <w:color w:val="002060"/>
+          <w:sz w:val="24"/>
+          <w:szCs w:val="24"/>
+        </w:rPr>
+        <w:t xml:space="preserve"> the </w:t>
       </w:r>
       <w:r>
         <w:rPr>
@@ -1936,7 +1978,31 @@
           <w:szCs w:val="28"/>
           <w:u w:val="single"/>
         </w:rPr>
-        <w:t xml:space="preserve"> ( You can click on the component to view it on the store ) </w:t>
+        <w:t xml:space="preserve"> </w:t>
+      </w:r>
+      <w:proofErr w:type="gramStart"/>
+      <w:r>
+        <w:rPr>
+          <w:b/>
+          <w:bCs/>
+          <w:color w:val="4472C4" w:themeColor="accent1"/>
+          <w:sz w:val="28"/>
+          <w:szCs w:val="28"/>
+          <w:u w:val="single"/>
+        </w:rPr>
+        <w:t>( You</w:t>
+      </w:r>
+      <w:proofErr w:type="gramEnd"/>
+      <w:r>
+        <w:rPr>
+          <w:b/>
+          <w:bCs/>
+          <w:color w:val="4472C4" w:themeColor="accent1"/>
+          <w:sz w:val="28"/>
+          <w:szCs w:val="28"/>
+          <w:u w:val="single"/>
+        </w:rPr>
+        <w:t xml:space="preserve"> can click on the component to view it on the store ) </w:t>
       </w:r>
       <w:r>
         <w:rPr>
@@ -3311,6 +3377,195 @@
       </w:r>
     </w:p>
     <w:p>
+      <w:r>
+        <w:rPr>
+          <w:color w:val="002060"/>
+          <w:sz w:val="24"/>
+          <w:szCs w:val="24"/>
+        </w:rPr>
+        <w:t>1-</w:t>
+      </w:r>
+      <w:hyperlink r:id="rId22" w:tgtFrame="_blank" w:tooltip="https://github.com/CarlBugeja/Foldable-Rover" w:history="1">
+        <w:r>
+          <w:rPr>
+            <w:rStyle w:val="Hyperlink"/>
+            <w:rFonts w:ascii="Noto Sans" w:hAnsi="Noto Sans" w:cs="Noto Sans"/>
+            <w:bdr w:val="none" w:sz="0" w:space="0" w:color="auto" w:frame="1"/>
+          </w:rPr>
+          <w:t>https://github.com/CarlBugeja/Foldable-Rover</w:t>
+        </w:r>
+      </w:hyperlink>
+    </w:p>
+    <w:p>
+      <w:r>
+        <w:t>2-</w:t>
+      </w:r>
+      <w:hyperlink r:id="rId23" w:tgtFrame="_blank" w:tooltip="https://www.youtube.com/watch?v=dOVjb2wXI84&amp;ab_channel=LowLevelLearning" w:history="1">
+        <w:r>
+          <w:rPr>
+            <w:rStyle w:val="Hyperlink"/>
+            <w:rFonts w:ascii="Noto Sans" w:hAnsi="Noto Sans" w:cs="Noto Sans"/>
+            <w:bdr w:val="none" w:sz="0" w:space="0" w:color="auto" w:frame="1"/>
+          </w:rPr>
+          <w:t>https://www.youtube.com/watch?v=dOVjb2wXI84&amp;ab_channel=LowLevelLearning</w:t>
+        </w:r>
+      </w:hyperlink>
+    </w:p>
+    <w:p>
+      <w:pPr>
+        <w:rPr>
+          <w:rFonts w:ascii="Noto Sans" w:hAnsi="Noto Sans" w:cs="Noto Sans"/>
+          <w:color w:val="DBDEE1"/>
+        </w:rPr>
+      </w:pPr>
+      <w:r>
+        <w:t>3-</w:t>
+      </w:r>
+      <w:hyperlink r:id="rId24" w:history="1">
+        <w:r>
+          <w:rPr>
+            <w:rStyle w:val="Hyperlink"/>
+            <w:rFonts w:ascii="Noto Sans" w:hAnsi="Noto Sans" w:cs="Noto Sans"/>
+            <w:bdr w:val="none" w:sz="0" w:space="0" w:color="auto" w:frame="1"/>
+          </w:rPr>
+          <w:t>https://www.youtube.com/playlist?list=PLfgCIULRQavz1evD_oQMN4ytBSf3rSJqi</w:t>
+        </w:r>
+      </w:hyperlink>
+      <w:r>
+        <w:rPr>
+          <w:rFonts w:ascii="Noto Sans" w:hAnsi="Noto Sans" w:cs="Noto Sans"/>
+          <w:color w:val="DBDEE1"/>
+        </w:rPr>
+        <w:t xml:space="preserve"> </w:t>
+      </w:r>
+      <w:r>
+        <w:rPr>
+          <w:rFonts w:ascii="Noto Sans" w:hAnsi="Noto Sans" w:cs="Noto Sans"/>
+          <w:color w:val="DBDEE1"/>
+        </w:rPr>
+        <w:t xml:space="preserve">     </w:t>
+      </w:r>
+    </w:p>
+    <w:p>
+      <w:r>
+        <w:rPr>
+          <w:rFonts w:cstheme="minorHAnsi"/>
+          <w:color w:val="002060"/>
+        </w:rPr>
+        <w:t>4-</w:t>
+      </w:r>
+      <w:r>
+        <w:rPr>
+          <w:rFonts w:ascii="Noto Sans" w:hAnsi="Noto Sans" w:cs="Noto Sans"/>
+          <w:color w:val="002060"/>
+        </w:rPr>
+        <w:t xml:space="preserve"> </w:t>
+      </w:r>
+      <w:hyperlink r:id="rId25" w:history="1">
+        <w:r>
+          <w:rPr>
+            <w:rStyle w:val="Hyperlink"/>
+            <w:rFonts w:ascii="Noto Sans" w:hAnsi="Noto Sans" w:cs="Noto Sans"/>
+            <w:bdr w:val="none" w:sz="0" w:space="0" w:color="auto" w:frame="1"/>
+          </w:rPr>
+          <w:t>https://www.youtube.com/playlist?list=PL-h0OQrz2Hc9qRzKQPAgRWoHS_QkndCus</w:t>
+        </w:r>
+      </w:hyperlink>
+    </w:p>
+    <w:p>
+      <w:r>
+        <w:t xml:space="preserve">5- </w:t>
+      </w:r>
+      <w:hyperlink r:id="rId26" w:history="1">
+        <w:r>
+          <w:rPr>
+            <w:rStyle w:val="Hyperlink"/>
+            <w:rFonts w:ascii="Noto Sans" w:hAnsi="Noto Sans" w:cs="Noto Sans"/>
+            <w:bdr w:val="none" w:sz="0" w:space="0" w:color="auto" w:frame="1"/>
+          </w:rPr>
+          <w:t>https://randomnerdtutorials.com/getting-started-with-esp32/</w:t>
+        </w:r>
+      </w:hyperlink>
+    </w:p>
+    <w:p>
+      <w:r>
+        <w:t xml:space="preserve">6- </w:t>
+      </w:r>
+      <w:hyperlink r:id="rId27" w:history="1">
+        <w:r>
+          <w:rPr>
+            <w:rStyle w:val="Hyperlink"/>
+            <w:rFonts w:ascii="Noto Sans" w:hAnsi="Noto Sans" w:cs="Noto Sans"/>
+            <w:bdr w:val="none" w:sz="0" w:space="0" w:color="auto" w:frame="1"/>
+          </w:rPr>
+          <w:t>https://www.youtube.com/playlist?list=PLn8PRpmsu08pQBgjxYFXSsODEF3Jqmm-y</w:t>
+        </w:r>
+      </w:hyperlink>
+    </w:p>
+    <w:p>
+      <w:pPr>
+        <w:rPr>
+          <w:color w:val="002060"/>
+          <w:sz w:val="24"/>
+          <w:szCs w:val="24"/>
+        </w:rPr>
+      </w:pPr>
+      <w:r>
+        <w:rPr>
+          <w:color w:val="002060"/>
+          <w:sz w:val="24"/>
+          <w:szCs w:val="24"/>
+        </w:rPr>
+        <w:t xml:space="preserve">7- </w:t>
+      </w:r>
+      <w:hyperlink r:id="rId28" w:history="1">
+        <w:r>
+          <w:rPr>
+            <w:rStyle w:val="Hyperlink"/>
+            <w:sz w:val="24"/>
+            <w:szCs w:val="24"/>
+          </w:rPr>
+          <w:t>https://www.youtube.com/watch?v=UR0hOmjaHp0</w:t>
+        </w:r>
+      </w:hyperlink>
+    </w:p>
+    <w:p>
+      <w:pPr>
+        <w:rPr>
+          <w:color w:val="002060"/>
+          <w:sz w:val="24"/>
+          <w:szCs w:val="24"/>
+        </w:rPr>
+      </w:pPr>
+      <w:r>
+        <w:rPr>
+          <w:color w:val="002060"/>
+          <w:sz w:val="24"/>
+          <w:szCs w:val="24"/>
+        </w:rPr>
+        <w:t xml:space="preserve">8- </w:t>
+      </w:r>
+      <w:hyperlink r:id="rId29" w:history="1">
+        <w:r>
+          <w:rPr>
+            <w:rStyle w:val="Hyperlink"/>
+            <w:sz w:val="24"/>
+            <w:szCs w:val="24"/>
+          </w:rPr>
+          <w:t>https://www.youtube.com/watch?v=XfAt6hNV8XM</w:t>
+        </w:r>
+      </w:hyperlink>
+    </w:p>
+    <w:p>
+      <w:pPr>
+        <w:rPr>
+          <w:color w:val="002060"/>
+          <w:sz w:val="24"/>
+          <w:szCs w:val="24"/>
+        </w:rPr>
+      </w:pPr>
+    </w:p>
+    <w:p>
       <w:pPr>
         <w:rPr>
           <w:b/>
@@ -3493,6 +3748,12 @@
     <w:p>
       <w:pPr>
         <w:rPr>
+          <w:noProof/>
+          <w14:ligatures w14:val="standardContextual"/>
+        </w:rPr>
+      </w:pPr>
+      <w:r>
+        <w:rPr>
           <w:b/>
           <w:bCs/>
           <w:color w:val="5B9BD5" w:themeColor="accent5"/>
@@ -3500,10 +3761,10 @@
           <w:szCs w:val="28"/>
           <w:u w:val="single"/>
         </w:rPr>
-      </w:pPr>
-    </w:p>
-    <w:p>
-      <w:pPr>
+        <w:lastRenderedPageBreak/>
+        <w:t>Code</w:t>
+      </w:r>
+      <w:r>
         <w:rPr>
           <w:b/>
           <w:bCs/>
@@ -3512,166 +3773,65 @@
           <w:szCs w:val="28"/>
           <w:u w:val="single"/>
         </w:rPr>
-      </w:pPr>
-    </w:p>
-    <w:p>
-      <w:pPr>
-        <w:rPr>
-          <w:b/>
-          <w:bCs/>
-          <w:color w:val="5B9BD5" w:themeColor="accent5"/>
-          <w:sz w:val="28"/>
-          <w:szCs w:val="28"/>
-          <w:u w:val="single"/>
-        </w:rPr>
-      </w:pPr>
-    </w:p>
-    <w:p>
-      <w:pPr>
-        <w:rPr>
-          <w:b/>
-          <w:bCs/>
-          <w:color w:val="5B9BD5" w:themeColor="accent5"/>
-          <w:sz w:val="28"/>
-          <w:szCs w:val="28"/>
-          <w:u w:val="single"/>
-        </w:rPr>
-      </w:pPr>
-    </w:p>
-    <w:p>
-      <w:pPr>
-        <w:rPr>
-          <w:b/>
-          <w:bCs/>
-          <w:color w:val="5B9BD5" w:themeColor="accent5"/>
-          <w:sz w:val="28"/>
-          <w:szCs w:val="28"/>
-          <w:u w:val="single"/>
-        </w:rPr>
-      </w:pPr>
-    </w:p>
-    <w:p>
-      <w:pPr>
-        <w:rPr>
-          <w:b/>
-          <w:bCs/>
-          <w:color w:val="5B9BD5" w:themeColor="accent5"/>
-          <w:sz w:val="28"/>
-          <w:szCs w:val="28"/>
-          <w:u w:val="single"/>
-        </w:rPr>
-      </w:pPr>
-    </w:p>
-    <w:p>
-      <w:pPr>
-        <w:rPr>
-          <w:b/>
-          <w:bCs/>
-          <w:color w:val="5B9BD5" w:themeColor="accent5"/>
-          <w:sz w:val="28"/>
-          <w:szCs w:val="28"/>
-          <w:u w:val="single"/>
-        </w:rPr>
-      </w:pPr>
-    </w:p>
-    <w:p>
-      <w:pPr>
-        <w:rPr>
-          <w:b/>
-          <w:bCs/>
-          <w:color w:val="5B9BD5" w:themeColor="accent5"/>
-          <w:sz w:val="28"/>
-          <w:szCs w:val="28"/>
-          <w:u w:val="single"/>
-        </w:rPr>
-      </w:pPr>
-    </w:p>
-    <w:p>
-      <w:pPr>
+        <w:t>:</w:t>
+      </w:r>
+    </w:p>
+    <w:p>
+      <w:pPr>
+        <w:rPr>
+          <w:noProof/>
+          <w:color w:val="002060"/>
+          <w:sz w:val="24"/>
+          <w:szCs w:val="24"/>
+          <w:u w:val="single"/>
+          <w:rtl/>
+          <w14:ligatures w14:val="standardContextual"/>
+        </w:rPr>
+      </w:pPr>
+      <w:r>
+        <w:rPr>
+          <w:noProof/>
+          <w:color w:val="002060"/>
+          <w:sz w:val="24"/>
+          <w:szCs w:val="24"/>
+          <w:u w:val="single"/>
+          <w14:ligatures w14:val="standardContextual"/>
+        </w:rPr>
+        <w:t>1-mDriver.h</w:t>
+      </w:r>
+      <w:r>
+        <w:rPr>
+          <w:noProof/>
+          <w:color w:val="002060"/>
+          <w:sz w:val="24"/>
+          <w:szCs w:val="24"/>
+          <w:u w:val="single"/>
+          <w14:ligatures w14:val="standardContextual"/>
+        </w:rPr>
+        <w:t>:</w:t>
+      </w:r>
+    </w:p>
+    <w:p>
+      <w:pPr>
+        <w:rPr>
+          <w:noProof/>
+          <w:color w:val="002060"/>
+          <w:sz w:val="16"/>
+          <w:szCs w:val="16"/>
+          <w:u w:val="single"/>
+          <w14:ligatures w14:val="standardContextual"/>
+        </w:rPr>
+      </w:pPr>
+      <w:r>
         <w:rPr>
           <w:noProof/>
           <w14:ligatures w14:val="standardContextual"/>
         </w:rPr>
-      </w:pPr>
-      <w:r>
-        <w:rPr>
-          <w:b/>
-          <w:bCs/>
-          <w:color w:val="5B9BD5" w:themeColor="accent5"/>
-          <w:sz w:val="28"/>
-          <w:szCs w:val="28"/>
-          <w:u w:val="single"/>
-        </w:rPr>
-        <w:lastRenderedPageBreak/>
-        <w:t>Code</w:t>
-      </w:r>
-      <w:r>
-        <w:rPr>
-          <w:b/>
-          <w:bCs/>
-          <w:color w:val="5B9BD5" w:themeColor="accent5"/>
-          <w:sz w:val="28"/>
-          <w:szCs w:val="28"/>
-          <w:u w:val="single"/>
-        </w:rPr>
-        <w:t>:</w:t>
-      </w:r>
-    </w:p>
-    <w:p>
-      <w:pPr>
-        <w:rPr>
-          <w:noProof/>
-          <w:color w:val="002060"/>
-          <w:sz w:val="24"/>
-          <w:szCs w:val="24"/>
-          <w:u w:val="single"/>
-          <w14:ligatures w14:val="standardContextual"/>
-        </w:rPr>
-      </w:pPr>
-      <w:r>
-        <w:rPr>
-          <w:noProof/>
-          <w:color w:val="002060"/>
-          <w:sz w:val="24"/>
-          <w:szCs w:val="24"/>
-          <w:u w:val="single"/>
-          <w14:ligatures w14:val="standardContextual"/>
-        </w:rPr>
-        <w:t>1-mDriver.h</w:t>
-      </w:r>
-      <w:r>
-        <w:rPr>
-          <w:noProof/>
-          <w:color w:val="002060"/>
-          <w:sz w:val="24"/>
-          <w:szCs w:val="24"/>
-          <w:u w:val="single"/>
-          <w14:ligatures w14:val="standardContextual"/>
-        </w:rPr>
-        <w:t>:</w:t>
-      </w:r>
-    </w:p>
-    <w:p>
-      <w:pPr>
-        <w:rPr>
-          <w:b/>
-          <w:bCs/>
-          <w:color w:val="5B9BD5" w:themeColor="accent5"/>
-          <w:sz w:val="28"/>
-          <w:szCs w:val="28"/>
-          <w:u w:val="single"/>
-        </w:rPr>
-      </w:pPr>
-      <w:r>
-        <w:rPr>
-          <w:noProof/>
-          <w14:ligatures w14:val="standardContextual"/>
-        </w:rPr>
         <w:drawing>
-          <wp:inline distT="0" distB="0" distL="0" distR="0" wp14:anchorId="6AE51324" wp14:editId="186E446D">
-            <wp:extent cx="6082030" cy="3468565"/>
-            <wp:effectExtent l="95250" t="95250" r="90170" b="93980"/>
-            <wp:docPr id="914463571" name="Picture 1" descr="Graphical user interface, text, application&#10;&#10;Description automatically generated"/>
+          <wp:inline distT="0" distB="0" distL="0" distR="0" wp14:anchorId="17CD7207" wp14:editId="66CBF228">
+            <wp:extent cx="5942675" cy="3714750"/>
+            <wp:effectExtent l="95250" t="95250" r="96520" b="95250"/>
+            <wp:docPr id="1513290555" name="Picture 1" descr="Text&#10;&#10;Description automatically generated"/>
             <wp:cNvGraphicFramePr>
               <a:graphicFrameLocks xmlns:a="http://schemas.openxmlformats.org/drawingml/2006/main" noChangeAspect="1"/>
             </wp:cNvGraphicFramePr>
@@ -3679,17 +3839,11 @@
               <a:graphicData uri="http://schemas.openxmlformats.org/drawingml/2006/picture">
                 <pic:pic xmlns:pic="http://schemas.openxmlformats.org/drawingml/2006/picture">
                   <pic:nvPicPr>
-                    <pic:cNvPr id="914463571" name="Picture 1" descr="Graphical user interface, text, application&#10;&#10;Description automatically generated"/>
+                    <pic:cNvPr id="1513290555" name="Picture 1" descr="Text&#10;&#10;Description automatically generated"/>
                     <pic:cNvPicPr/>
                   </pic:nvPicPr>
                   <pic:blipFill>
-                    <a:blip r:embed="rId22">
-                      <a:extLst>
-                        <a:ext uri="{28A0092B-C50C-407E-A947-70E740481C1C}">
-                          <a14:useLocalDpi xmlns:a14="http://schemas.microsoft.com/office/drawing/2010/main" val="0"/>
-                        </a:ext>
-                      </a:extLst>
-                    </a:blip>
+                    <a:blip r:embed="rId30"/>
                     <a:stretch>
                       <a:fillRect/>
                     </a:stretch>
@@ -3697,7 +3851,7 @@
                   <pic:spPr>
                     <a:xfrm>
                       <a:off x="0" y="0"/>
-                      <a:ext cx="6109009" cy="3483951"/>
+                      <a:ext cx="5967480" cy="3730256"/>
                     </a:xfrm>
                     <a:prstGeom prst="rect">
                       <a:avLst/>
@@ -3721,16 +3875,28 @@
           </wp:inline>
         </w:drawing>
       </w:r>
+    </w:p>
+    <w:p>
+      <w:pPr>
+        <w:rPr>
+          <w:rFonts w:cstheme="minorHAnsi"/>
+          <w:color w:val="000000" w:themeColor="text1"/>
+          <w:sz w:val="16"/>
+          <w:szCs w:val="16"/>
+          <w:u w:val="single"/>
+          <w:lang w:bidi="ar-EG"/>
+        </w:rPr>
+      </w:pPr>
       <w:r>
         <w:rPr>
           <w:noProof/>
           <w14:ligatures w14:val="standardContextual"/>
         </w:rPr>
         <w:drawing>
-          <wp:inline distT="0" distB="0" distL="0" distR="0" wp14:anchorId="1DC80A05" wp14:editId="0FBFCDAA">
-            <wp:extent cx="6094094" cy="3714750"/>
-            <wp:effectExtent l="95250" t="95250" r="97790" b="95250"/>
-            <wp:docPr id="1183647587" name="Picture 1" descr="Text&#10;&#10;Description automatically generated"/>
+          <wp:inline distT="0" distB="0" distL="0" distR="0" wp14:anchorId="16C4C69D" wp14:editId="61C34B00">
+            <wp:extent cx="5943600" cy="3298581"/>
+            <wp:effectExtent l="95250" t="95250" r="95250" b="92710"/>
+            <wp:docPr id="203358127" name="Picture 1" descr="Text&#10;&#10;Description automatically generated"/>
             <wp:cNvGraphicFramePr>
               <a:graphicFrameLocks xmlns:a="http://schemas.openxmlformats.org/drawingml/2006/main" noChangeAspect="1"/>
             </wp:cNvGraphicFramePr>
@@ -3738,17 +3904,11 @@
               <a:graphicData uri="http://schemas.openxmlformats.org/drawingml/2006/picture">
                 <pic:pic xmlns:pic="http://schemas.openxmlformats.org/drawingml/2006/picture">
                   <pic:nvPicPr>
-                    <pic:cNvPr id="1183647587" name="Picture 1" descr="Text&#10;&#10;Description automatically generated"/>
+                    <pic:cNvPr id="203358127" name="Picture 1" descr="Text&#10;&#10;Description automatically generated"/>
                     <pic:cNvPicPr/>
                   </pic:nvPicPr>
                   <pic:blipFill>
-                    <a:blip r:embed="rId23">
-                      <a:extLst>
-                        <a:ext uri="{28A0092B-C50C-407E-A947-70E740481C1C}">
-                          <a14:useLocalDpi xmlns:a14="http://schemas.microsoft.com/office/drawing/2010/main" val="0"/>
-                        </a:ext>
-                      </a:extLst>
-                    </a:blip>
+                    <a:blip r:embed="rId31"/>
                     <a:stretch>
                       <a:fillRect/>
                     </a:stretch>
@@ -3756,7 +3916,7 @@
                   <pic:spPr>
                     <a:xfrm>
                       <a:off x="0" y="0"/>
-                      <a:ext cx="6113182" cy="3726385"/>
+                      <a:ext cx="5948235" cy="3301153"/>
                     </a:xfrm>
                     <a:prstGeom prst="rect">
                       <a:avLst/>
@@ -3785,11 +3945,9 @@
       <w:pPr>
         <w:rPr>
           <w:rFonts w:cstheme="minorHAnsi"/>
-          <w:b/>
-          <w:bCs/>
-          <w:color w:val="000000" w:themeColor="text1"/>
-          <w:sz w:val="28"/>
-          <w:szCs w:val="28"/>
+          <w:color w:val="002060"/>
+          <w:sz w:val="24"/>
+          <w:szCs w:val="24"/>
           <w:u w:val="single"/>
           <w:lang w:bidi="ar-EG"/>
         </w:rPr>
@@ -3801,10 +3959,10 @@
         </w:rPr>
         <w:lastRenderedPageBreak/>
         <w:drawing>
-          <wp:inline distT="0" distB="0" distL="0" distR="0" wp14:anchorId="203EE5E4" wp14:editId="152CEFD3">
-            <wp:extent cx="6112119" cy="3380740"/>
-            <wp:effectExtent l="95250" t="95250" r="98425" b="86360"/>
-            <wp:docPr id="1049939294" name="Picture 1" descr="Text&#10;&#10;Description automatically generated"/>
+          <wp:inline distT="0" distB="0" distL="0" distR="0" wp14:anchorId="79870DDB" wp14:editId="77275640">
+            <wp:extent cx="5953760" cy="2477965"/>
+            <wp:effectExtent l="95250" t="95250" r="104140" b="93980"/>
+            <wp:docPr id="1359755701" name="Picture 1" descr="Text&#10;&#10;Description automatically generated"/>
             <wp:cNvGraphicFramePr>
               <a:graphicFrameLocks xmlns:a="http://schemas.openxmlformats.org/drawingml/2006/main" noChangeAspect="1"/>
             </wp:cNvGraphicFramePr>
@@ -3812,17 +3970,11 @@
               <a:graphicData uri="http://schemas.openxmlformats.org/drawingml/2006/picture">
                 <pic:pic xmlns:pic="http://schemas.openxmlformats.org/drawingml/2006/picture">
                   <pic:nvPicPr>
-                    <pic:cNvPr id="1049939294" name="Picture 1" descr="Text&#10;&#10;Description automatically generated"/>
+                    <pic:cNvPr id="1359755701" name="Picture 1" descr="Text&#10;&#10;Description automatically generated"/>
                     <pic:cNvPicPr/>
                   </pic:nvPicPr>
                   <pic:blipFill>
-                    <a:blip r:embed="rId24">
-                      <a:extLst>
-                        <a:ext uri="{28A0092B-C50C-407E-A947-70E740481C1C}">
-                          <a14:useLocalDpi xmlns:a14="http://schemas.microsoft.com/office/drawing/2010/main" val="0"/>
-                        </a:ext>
-                      </a:extLst>
-                    </a:blip>
+                    <a:blip r:embed="rId32"/>
                     <a:stretch>
                       <a:fillRect/>
                     </a:stretch>
@@ -3830,7 +3982,7 @@
                   <pic:spPr>
                     <a:xfrm>
                       <a:off x="0" y="0"/>
-                      <a:ext cx="6112119" cy="3380740"/>
+                      <a:ext cx="5971745" cy="2485451"/>
                     </a:xfrm>
                     <a:prstGeom prst="rect">
                       <a:avLst/>
@@ -3877,16 +4029,25 @@
         </w:rPr>
         <w:t>2-mDriver.cpp</w:t>
       </w:r>
-    </w:p>
-    <w:p>
-      <w:pPr>
-        <w:rPr>
-          <w:rFonts w:cstheme="minorHAnsi"/>
-          <w:b/>
-          <w:bCs/>
-          <w:color w:val="000000" w:themeColor="text1"/>
-          <w:sz w:val="28"/>
-          <w:szCs w:val="28"/>
+      <w:r>
+        <w:rPr>
+          <w:rFonts w:cstheme="minorHAnsi"/>
+          <w:color w:val="002060"/>
+          <w:sz w:val="24"/>
+          <w:szCs w:val="24"/>
+          <w:u w:val="single"/>
+          <w:lang w:bidi="ar-EG"/>
+        </w:rPr>
+        <w:t>:</w:t>
+      </w:r>
+    </w:p>
+    <w:p>
+      <w:pPr>
+        <w:rPr>
+          <w:rFonts w:cstheme="minorHAnsi"/>
+          <w:color w:val="002060"/>
+          <w:sz w:val="24"/>
+          <w:szCs w:val="24"/>
           <w:u w:val="single"/>
           <w:lang w:bidi="ar-EG"/>
         </w:rPr>
@@ -3897,10 +4058,10 @@
           <w14:ligatures w14:val="standardContextual"/>
         </w:rPr>
         <w:drawing>
-          <wp:inline distT="0" distB="0" distL="0" distR="0" wp14:anchorId="17BBD831" wp14:editId="152A32AD">
-            <wp:extent cx="5942965" cy="4037134"/>
-            <wp:effectExtent l="95250" t="95250" r="95885" b="97155"/>
-            <wp:docPr id="506386295" name="Picture 1" descr="Graphical user interface, text, application&#10;&#10;Description automatically generated"/>
+          <wp:inline distT="0" distB="0" distL="0" distR="0" wp14:anchorId="0FFD0C14" wp14:editId="53E69749">
+            <wp:extent cx="5943600" cy="4804996"/>
+            <wp:effectExtent l="95250" t="95250" r="95250" b="91440"/>
+            <wp:docPr id="606676263" name="Picture 1" descr="Text&#10;&#10;Description automatically generated"/>
             <wp:cNvGraphicFramePr>
               <a:graphicFrameLocks xmlns:a="http://schemas.openxmlformats.org/drawingml/2006/main" noChangeAspect="1"/>
             </wp:cNvGraphicFramePr>
@@ -3908,11 +4069,11 @@
               <a:graphicData uri="http://schemas.openxmlformats.org/drawingml/2006/picture">
                 <pic:pic xmlns:pic="http://schemas.openxmlformats.org/drawingml/2006/picture">
                   <pic:nvPicPr>
-                    <pic:cNvPr id="506386295" name="Picture 1" descr="Graphical user interface, text, application&#10;&#10;Description automatically generated"/>
+                    <pic:cNvPr id="606676263" name="Picture 1" descr="Text&#10;&#10;Description automatically generated"/>
                     <pic:cNvPicPr/>
                   </pic:nvPicPr>
                   <pic:blipFill>
-                    <a:blip r:embed="rId25"/>
+                    <a:blip r:embed="rId33"/>
                     <a:stretch>
                       <a:fillRect/>
                     </a:stretch>
@@ -3920,7 +4081,7 @@
                   <pic:spPr>
                     <a:xfrm>
                       <a:off x="0" y="0"/>
-                      <a:ext cx="5967360" cy="4053706"/>
+                      <a:ext cx="5946017" cy="4806950"/>
                     </a:xfrm>
                     <a:prstGeom prst="rect">
                       <a:avLst/>
@@ -3949,11 +4110,9 @@
       <w:pPr>
         <w:rPr>
           <w:rFonts w:cstheme="minorHAnsi"/>
-          <w:b/>
-          <w:bCs/>
-          <w:color w:val="000000" w:themeColor="text1"/>
-          <w:sz w:val="28"/>
-          <w:szCs w:val="28"/>
+          <w:color w:val="002060"/>
+          <w:sz w:val="24"/>
+          <w:szCs w:val="24"/>
           <w:u w:val="single"/>
           <w:lang w:bidi="ar-EG"/>
         </w:rPr>
@@ -3965,10 +4124,10 @@
         </w:rPr>
         <w:lastRenderedPageBreak/>
         <w:drawing>
-          <wp:inline distT="0" distB="0" distL="0" distR="0" wp14:anchorId="10CE4EE7" wp14:editId="4FC80D29">
-            <wp:extent cx="5942330" cy="3732335"/>
-            <wp:effectExtent l="95250" t="95250" r="96520" b="97155"/>
-            <wp:docPr id="764753062" name="Picture 1" descr="Text&#10;&#10;Description automatically generated"/>
+          <wp:inline distT="0" distB="0" distL="0" distR="0" wp14:anchorId="0CE60003" wp14:editId="6F84D33C">
+            <wp:extent cx="5943044" cy="4441581"/>
+            <wp:effectExtent l="95250" t="95250" r="95885" b="92710"/>
+            <wp:docPr id="818297594" name="Picture 1" descr="Text&#10;&#10;Description automatically generated"/>
             <wp:cNvGraphicFramePr>
               <a:graphicFrameLocks xmlns:a="http://schemas.openxmlformats.org/drawingml/2006/main" noChangeAspect="1"/>
             </wp:cNvGraphicFramePr>
@@ -3976,11 +4135,11 @@
               <a:graphicData uri="http://schemas.openxmlformats.org/drawingml/2006/picture">
                 <pic:pic xmlns:pic="http://schemas.openxmlformats.org/drawingml/2006/picture">
                   <pic:nvPicPr>
-                    <pic:cNvPr id="764753062" name="Picture 1" descr="Text&#10;&#10;Description automatically generated"/>
+                    <pic:cNvPr id="818297594" name="Picture 1" descr="Text&#10;&#10;Description automatically generated"/>
                     <pic:cNvPicPr/>
                   </pic:nvPicPr>
                   <pic:blipFill>
-                    <a:blip r:embed="rId26"/>
+                    <a:blip r:embed="rId34"/>
                     <a:stretch>
                       <a:fillRect/>
                     </a:stretch>
@@ -3988,7 +4147,7 @@
                   <pic:spPr>
                     <a:xfrm>
                       <a:off x="0" y="0"/>
-                      <a:ext cx="5961723" cy="3744515"/>
+                      <a:ext cx="5958034" cy="4452784"/>
                     </a:xfrm>
                     <a:prstGeom prst="rect">
                       <a:avLst/>
@@ -4017,11 +4176,9 @@
       <w:pPr>
         <w:rPr>
           <w:rFonts w:cstheme="minorHAnsi"/>
-          <w:b/>
-          <w:bCs/>
-          <w:color w:val="000000" w:themeColor="text1"/>
-          <w:sz w:val="28"/>
-          <w:szCs w:val="28"/>
+          <w:color w:val="002060"/>
+          <w:sz w:val="24"/>
+          <w:szCs w:val="24"/>
           <w:u w:val="single"/>
           <w:lang w:bidi="ar-EG"/>
         </w:rPr>
@@ -4032,10 +4189,10 @@
           <w14:ligatures w14:val="standardContextual"/>
         </w:rPr>
         <w:drawing>
-          <wp:inline distT="0" distB="0" distL="0" distR="0" wp14:anchorId="6EE95C22" wp14:editId="31F9DB55">
-            <wp:extent cx="5943054" cy="3867150"/>
-            <wp:effectExtent l="95250" t="95250" r="95885" b="95250"/>
-            <wp:docPr id="1751687673" name="Picture 1" descr="Text&#10;&#10;Description automatically generated"/>
+          <wp:inline distT="0" distB="0" distL="0" distR="0" wp14:anchorId="0101E5D7" wp14:editId="687AE326">
+            <wp:extent cx="5965581" cy="3251200"/>
+            <wp:effectExtent l="95250" t="95250" r="92710" b="101600"/>
+            <wp:docPr id="1010773937" name="Picture 1" descr="Text&#10;&#10;Description automatically generated"/>
             <wp:cNvGraphicFramePr>
               <a:graphicFrameLocks xmlns:a="http://schemas.openxmlformats.org/drawingml/2006/main" noChangeAspect="1"/>
             </wp:cNvGraphicFramePr>
@@ -4043,11 +4200,11 @@
               <a:graphicData uri="http://schemas.openxmlformats.org/drawingml/2006/picture">
                 <pic:pic xmlns:pic="http://schemas.openxmlformats.org/drawingml/2006/picture">
                   <pic:nvPicPr>
-                    <pic:cNvPr id="1751687673" name="Picture 1" descr="Text&#10;&#10;Description automatically generated"/>
+                    <pic:cNvPr id="1010773937" name="Picture 1" descr="Text&#10;&#10;Description automatically generated"/>
                     <pic:cNvPicPr/>
                   </pic:nvPicPr>
                   <pic:blipFill>
-                    <a:blip r:embed="rId27"/>
+                    <a:blip r:embed="rId35"/>
                     <a:stretch>
                       <a:fillRect/>
                     </a:stretch>
@@ -4055,7 +4212,7 @@
                   <pic:spPr>
                     <a:xfrm>
                       <a:off x="0" y="0"/>
-                      <a:ext cx="5957424" cy="3876501"/>
+                      <a:ext cx="5979583" cy="3258831"/>
                     </a:xfrm>
                     <a:prstGeom prst="rect">
                       <a:avLst/>
@@ -4084,11 +4241,9 @@
       <w:pPr>
         <w:rPr>
           <w:rFonts w:cstheme="minorHAnsi"/>
-          <w:b/>
-          <w:bCs/>
-          <w:color w:val="000000" w:themeColor="text1"/>
-          <w:sz w:val="28"/>
-          <w:szCs w:val="28"/>
+          <w:color w:val="002060"/>
+          <w:sz w:val="24"/>
+          <w:szCs w:val="24"/>
           <w:u w:val="single"/>
           <w:lang w:bidi="ar-EG"/>
         </w:rPr>
@@ -4100,10 +4255,10 @@
         </w:rPr>
         <w:lastRenderedPageBreak/>
         <w:drawing>
-          <wp:inline distT="0" distB="0" distL="0" distR="0" wp14:anchorId="77D556D7" wp14:editId="3B7787E3">
-            <wp:extent cx="5953858" cy="1924050"/>
-            <wp:effectExtent l="95250" t="95250" r="104140" b="95250"/>
-            <wp:docPr id="1120239502" name="Picture 1" descr="Text, letter&#10;&#10;Description automatically generated"/>
+          <wp:inline distT="0" distB="0" distL="0" distR="0" wp14:anchorId="208B48E0" wp14:editId="4B50514E">
+            <wp:extent cx="5906632" cy="2606919"/>
+            <wp:effectExtent l="95250" t="95250" r="94615" b="98425"/>
+            <wp:docPr id="1745424872" name="Picture 1" descr="Text&#10;&#10;Description automatically generated"/>
             <wp:cNvGraphicFramePr>
               <a:graphicFrameLocks xmlns:a="http://schemas.openxmlformats.org/drawingml/2006/main" noChangeAspect="1"/>
             </wp:cNvGraphicFramePr>
@@ -4111,11 +4266,11 @@
               <a:graphicData uri="http://schemas.openxmlformats.org/drawingml/2006/picture">
                 <pic:pic xmlns:pic="http://schemas.openxmlformats.org/drawingml/2006/picture">
                   <pic:nvPicPr>
-                    <pic:cNvPr id="1120239502" name="Picture 1" descr="Text, letter&#10;&#10;Description automatically generated"/>
+                    <pic:cNvPr id="1745424872" name="Picture 1" descr="Text&#10;&#10;Description automatically generated"/>
                     <pic:cNvPicPr/>
                   </pic:nvPicPr>
                   <pic:blipFill>
-                    <a:blip r:embed="rId28"/>
+                    <a:blip r:embed="rId36"/>
                     <a:stretch>
                       <a:fillRect/>
                     </a:stretch>
@@ -4123,7 +4278,7 @@
                   <pic:spPr>
                     <a:xfrm>
                       <a:off x="0" y="0"/>
-                      <a:ext cx="5959778" cy="1925963"/>
+                      <a:ext cx="5962947" cy="2631774"/>
                     </a:xfrm>
                     <a:prstGeom prst="rect">
                       <a:avLst/>
@@ -4234,10 +4389,10 @@
           <w14:ligatures w14:val="standardContextual"/>
         </w:rPr>
         <w:drawing>
-          <wp:inline distT="0" distB="0" distL="0" distR="0" wp14:anchorId="51B94976" wp14:editId="68F8F033">
-            <wp:extent cx="5943385" cy="3714750"/>
-            <wp:effectExtent l="95250" t="95250" r="95885" b="95250"/>
-            <wp:docPr id="857214777" name="Picture 1"/>
+          <wp:inline distT="0" distB="0" distL="0" distR="0" wp14:anchorId="34766018" wp14:editId="57AF9673">
+            <wp:extent cx="5941060" cy="4535365"/>
+            <wp:effectExtent l="95250" t="95250" r="97790" b="93980"/>
+            <wp:docPr id="975473699" name="Picture 1" descr="Text&#10;&#10;Description automatically generated"/>
             <wp:cNvGraphicFramePr>
               <a:graphicFrameLocks xmlns:a="http://schemas.openxmlformats.org/drawingml/2006/main" noChangeAspect="1"/>
             </wp:cNvGraphicFramePr>
@@ -4245,11 +4400,11 @@
               <a:graphicData uri="http://schemas.openxmlformats.org/drawingml/2006/picture">
                 <pic:pic xmlns:pic="http://schemas.openxmlformats.org/drawingml/2006/picture">
                   <pic:nvPicPr>
-                    <pic:cNvPr id="857214777" name=""/>
+                    <pic:cNvPr id="975473699" name="Picture 1" descr="Text&#10;&#10;Description automatically generated"/>
                     <pic:cNvPicPr/>
                   </pic:nvPicPr>
                   <pic:blipFill>
-                    <a:blip r:embed="rId29"/>
+                    <a:blip r:embed="rId37"/>
                     <a:stretch>
                       <a:fillRect/>
                     </a:stretch>
@@ -4257,7 +4412,7 @@
                   <pic:spPr>
                     <a:xfrm>
                       <a:off x="0" y="0"/>
-                      <a:ext cx="5957121" cy="3723335"/>
+                      <a:ext cx="6004208" cy="4583572"/>
                     </a:xfrm>
                     <a:prstGeom prst="rect">
                       <a:avLst/>
@@ -4293,9 +4448,7 @@
           <w14:ligatures w14:val="standardContextual"/>
         </w:rPr>
       </w:pPr>
-    </w:p>
-    <w:p>
-      <w:pPr>
+      <w:r>
         <w:rPr>
           <w:noProof/>
           <w:color w:val="002060"/>
@@ -4304,10 +4457,10 @@
           <w:u w:val="single"/>
           <w14:ligatures w14:val="standardContextual"/>
         </w:rPr>
-      </w:pPr>
-    </w:p>
-    <w:p>
-      <w:pPr>
+        <w:lastRenderedPageBreak/>
+        <w:t>4</w:t>
+      </w:r>
+      <w:r>
         <w:rPr>
           <w:noProof/>
           <w:color w:val="002060"/>
@@ -4316,10 +4469,9 @@
           <w:u w:val="single"/>
           <w14:ligatures w14:val="standardContextual"/>
         </w:rPr>
-      </w:pPr>
-    </w:p>
-    <w:p>
-      <w:pPr>
+        <w:t>-</w:t>
+      </w:r>
+      <w:r>
         <w:rPr>
           <w:noProof/>
           <w:color w:val="002060"/>
@@ -4328,10 +4480,9 @@
           <w:u w:val="single"/>
           <w14:ligatures w14:val="standardContextual"/>
         </w:rPr>
-      </w:pPr>
-    </w:p>
-    <w:p>
-      <w:pPr>
+        <w:t>PID</w:t>
+      </w:r>
+      <w:r>
         <w:rPr>
           <w:noProof/>
           <w:color w:val="002060"/>
@@ -4340,10 +4491,9 @@
           <w:u w:val="single"/>
           <w14:ligatures w14:val="standardContextual"/>
         </w:rPr>
-      </w:pPr>
-    </w:p>
-    <w:p>
-      <w:pPr>
+        <w:t>.</w:t>
+      </w:r>
+      <w:r>
         <w:rPr>
           <w:noProof/>
           <w:color w:val="002060"/>
@@ -4352,7 +4502,8 @@
           <w:u w:val="single"/>
           <w14:ligatures w14:val="standardContextual"/>
         </w:rPr>
-      </w:pPr>
+        <w:t>cpp</w:t>
+      </w:r>
       <w:r>
         <w:rPr>
           <w:noProof/>
@@ -4362,61 +4513,16 @@
           <w:u w:val="single"/>
           <w14:ligatures w14:val="standardContextual"/>
         </w:rPr>
-        <w:lastRenderedPageBreak/>
-        <w:t>3</w:t>
-      </w:r>
-      <w:r>
+        <w:t>:</w:t>
+      </w:r>
+    </w:p>
+    <w:p>
+      <w:pPr>
         <w:rPr>
           <w:noProof/>
           <w:color w:val="002060"/>
-          <w:sz w:val="24"/>
-          <w:szCs w:val="24"/>
-          <w:u w:val="single"/>
-          <w14:ligatures w14:val="standardContextual"/>
-        </w:rPr>
-        <w:t>-</w:t>
-      </w:r>
-      <w:r>
-        <w:rPr>
-          <w:noProof/>
-          <w:color w:val="002060"/>
-          <w:sz w:val="24"/>
-          <w:szCs w:val="24"/>
-          <w:u w:val="single"/>
-          <w14:ligatures w14:val="standardContextual"/>
-        </w:rPr>
-        <w:t>PID</w:t>
-      </w:r>
-      <w:r>
-        <w:rPr>
-          <w:noProof/>
-          <w:color w:val="002060"/>
-          <w:sz w:val="24"/>
-          <w:szCs w:val="24"/>
-          <w:u w:val="single"/>
-          <w14:ligatures w14:val="standardContextual"/>
-        </w:rPr>
-        <w:t>.</w:t>
-      </w:r>
-      <w:r>
-        <w:rPr>
-          <w:noProof/>
-          <w:color w:val="002060"/>
-          <w:sz w:val="24"/>
-          <w:szCs w:val="24"/>
-          <w:u w:val="single"/>
-          <w14:ligatures w14:val="standardContextual"/>
-        </w:rPr>
-        <w:t>m:</w:t>
-      </w:r>
-    </w:p>
-    <w:p>
-      <w:pPr>
-        <w:rPr>
-          <w:noProof/>
-          <w:color w:val="002060"/>
-          <w:sz w:val="24"/>
-          <w:szCs w:val="24"/>
+          <w:sz w:val="10"/>
+          <w:szCs w:val="10"/>
           <w:u w:val="single"/>
           <w14:ligatures w14:val="standardContextual"/>
         </w:rPr>
@@ -4427,10 +4533,10 @@
           <w14:ligatures w14:val="standardContextual"/>
         </w:rPr>
         <w:drawing>
-          <wp:inline distT="0" distB="0" distL="0" distR="0" wp14:anchorId="08176BCC" wp14:editId="08C21282">
-            <wp:extent cx="5942754" cy="3468565"/>
-            <wp:effectExtent l="95250" t="95250" r="96520" b="93980"/>
-            <wp:docPr id="655902145" name="Picture 1" descr="Graphical user interface, text, application&#10;&#10;Description automatically generated"/>
+          <wp:inline distT="0" distB="0" distL="0" distR="0" wp14:anchorId="635F95EF" wp14:editId="3915F8AB">
+            <wp:extent cx="5922175" cy="4248150"/>
+            <wp:effectExtent l="95250" t="95250" r="97790" b="95250"/>
+            <wp:docPr id="1104703609" name="Picture 1" descr="Text&#10;&#10;Description automatically generated"/>
             <wp:cNvGraphicFramePr>
               <a:graphicFrameLocks xmlns:a="http://schemas.openxmlformats.org/drawingml/2006/main" noChangeAspect="1"/>
             </wp:cNvGraphicFramePr>
@@ -4438,11 +4544,11 @@
               <a:graphicData uri="http://schemas.openxmlformats.org/drawingml/2006/picture">
                 <pic:pic xmlns:pic="http://schemas.openxmlformats.org/drawingml/2006/picture">
                   <pic:nvPicPr>
-                    <pic:cNvPr id="655902145" name="Picture 1" descr="Graphical user interface, text, application&#10;&#10;Description automatically generated"/>
+                    <pic:cNvPr id="1104703609" name="Picture 1" descr="Text&#10;&#10;Description automatically generated"/>
                     <pic:cNvPicPr/>
                   </pic:nvPicPr>
                   <pic:blipFill>
-                    <a:blip r:embed="rId30"/>
+                    <a:blip r:embed="rId38"/>
                     <a:stretch>
                       <a:fillRect/>
                     </a:stretch>
@@ -4450,7 +4556,7 @@
                   <pic:spPr>
                     <a:xfrm>
                       <a:off x="0" y="0"/>
-                      <a:ext cx="5958534" cy="3477775"/>
+                      <a:ext cx="5953141" cy="4270363"/>
                     </a:xfrm>
                     <a:prstGeom prst="rect">
                       <a:avLst/>
@@ -4478,12 +4584,14 @@
     <w:p>
       <w:pPr>
         <w:rPr>
-          <w:noProof/>
-          <w:color w:val="002060"/>
-          <w:sz w:val="24"/>
-          <w:szCs w:val="24"/>
-          <w:u w:val="single"/>
-          <w14:ligatures w14:val="standardContextual"/>
+          <w:rFonts w:cstheme="minorHAnsi"/>
+          <w:b/>
+          <w:bCs/>
+          <w:color w:val="000000" w:themeColor="text1"/>
+          <w:sz w:val="10"/>
+          <w:szCs w:val="10"/>
+          <w:u w:val="single"/>
+          <w:lang w:bidi="ar-EG"/>
         </w:rPr>
       </w:pPr>
       <w:r>
@@ -4492,10 +4600,10 @@
           <w14:ligatures w14:val="standardContextual"/>
         </w:rPr>
         <w:drawing>
-          <wp:inline distT="0" distB="0" distL="0" distR="0" wp14:anchorId="0C253378" wp14:editId="478D3897">
-            <wp:extent cx="5943600" cy="3386504"/>
-            <wp:effectExtent l="95250" t="95250" r="95250" b="99695"/>
-            <wp:docPr id="1610910925" name="Picture 1" descr="Graphical user interface, text, application, email&#10;&#10;Description automatically generated"/>
+          <wp:inline distT="0" distB="0" distL="0" distR="0" wp14:anchorId="42E59D54" wp14:editId="66FFFBA1">
+            <wp:extent cx="5934264" cy="2126273"/>
+            <wp:effectExtent l="95250" t="95250" r="85725" b="102870"/>
+            <wp:docPr id="819992157" name="Picture 1" descr="Text&#10;&#10;Description automatically generated"/>
             <wp:cNvGraphicFramePr>
               <a:graphicFrameLocks xmlns:a="http://schemas.openxmlformats.org/drawingml/2006/main" noChangeAspect="1"/>
             </wp:cNvGraphicFramePr>
@@ -4503,11 +4611,11 @@
               <a:graphicData uri="http://schemas.openxmlformats.org/drawingml/2006/picture">
                 <pic:pic xmlns:pic="http://schemas.openxmlformats.org/drawingml/2006/picture">
                   <pic:nvPicPr>
-                    <pic:cNvPr id="1610910925" name="Picture 1" descr="Graphical user interface, text, application, email&#10;&#10;Description automatically generated"/>
+                    <pic:cNvPr id="819992157" name="Picture 1" descr="Text&#10;&#10;Description automatically generated"/>
                     <pic:cNvPicPr/>
                   </pic:nvPicPr>
                   <pic:blipFill>
-                    <a:blip r:embed="rId31"/>
+                    <a:blip r:embed="rId39"/>
                     <a:stretch>
                       <a:fillRect/>
                     </a:stretch>
@@ -4515,7 +4623,7 @@
                   <pic:spPr>
                     <a:xfrm>
                       <a:off x="0" y="0"/>
-                      <a:ext cx="5949924" cy="3390107"/>
+                      <a:ext cx="5979519" cy="2142488"/>
                     </a:xfrm>
                     <a:prstGeom prst="rect">
                       <a:avLst/>
@@ -4543,12 +4651,14 @@
     <w:p>
       <w:pPr>
         <w:rPr>
-          <w:noProof/>
-          <w:color w:val="002060"/>
-          <w:sz w:val="24"/>
-          <w:szCs w:val="24"/>
-          <w:u w:val="single"/>
-          <w14:ligatures w14:val="standardContextual"/>
+          <w:rFonts w:cstheme="minorHAnsi"/>
+          <w:b/>
+          <w:bCs/>
+          <w:color w:val="000000" w:themeColor="text1"/>
+          <w:sz w:val="10"/>
+          <w:szCs w:val="10"/>
+          <w:u w:val="single"/>
+          <w:lang w:bidi="ar-EG"/>
         </w:rPr>
       </w:pPr>
       <w:r>
@@ -4558,10 +4668,10 @@
         </w:rPr>
         <w:lastRenderedPageBreak/>
         <w:drawing>
-          <wp:inline distT="0" distB="0" distL="0" distR="0" wp14:anchorId="448E23DC" wp14:editId="36E000AB">
-            <wp:extent cx="5943600" cy="2717800"/>
-            <wp:effectExtent l="95250" t="95250" r="95250" b="101600"/>
-            <wp:docPr id="911033412" name="Picture 1" descr="Graphical user interface, text, application, email&#10;&#10;Description automatically generated"/>
+          <wp:inline distT="0" distB="0" distL="0" distR="0" wp14:anchorId="366C6EEA" wp14:editId="42D7362C">
+            <wp:extent cx="5943600" cy="3767504"/>
+            <wp:effectExtent l="95250" t="95250" r="95250" b="99695"/>
+            <wp:docPr id="1698933798" name="Picture 1" descr="Text&#10;&#10;Description automatically generated"/>
             <wp:cNvGraphicFramePr>
               <a:graphicFrameLocks xmlns:a="http://schemas.openxmlformats.org/drawingml/2006/main" noChangeAspect="1"/>
             </wp:cNvGraphicFramePr>
@@ -4569,11 +4679,11 @@
               <a:graphicData uri="http://schemas.openxmlformats.org/drawingml/2006/picture">
                 <pic:pic xmlns:pic="http://schemas.openxmlformats.org/drawingml/2006/picture">
                   <pic:nvPicPr>
-                    <pic:cNvPr id="911033412" name="Picture 1" descr="Graphical user interface, text, application, email&#10;&#10;Description automatically generated"/>
+                    <pic:cNvPr id="1698933798" name="Picture 1" descr="Text&#10;&#10;Description automatically generated"/>
                     <pic:cNvPicPr/>
                   </pic:nvPicPr>
                   <pic:blipFill>
-                    <a:blip r:embed="rId32"/>
+                    <a:blip r:embed="rId40"/>
                     <a:stretch>
                       <a:fillRect/>
                     </a:stretch>
@@ -4581,7 +4691,7 @@
                   <pic:spPr>
                     <a:xfrm>
                       <a:off x="0" y="0"/>
-                      <a:ext cx="5943600" cy="2717800"/>
+                      <a:ext cx="5947828" cy="3770184"/>
                     </a:xfrm>
                     <a:prstGeom prst="rect">
                       <a:avLst/>
@@ -4609,12 +4719,14 @@
     <w:p>
       <w:pPr>
         <w:rPr>
-          <w:noProof/>
-          <w:color w:val="002060"/>
-          <w:sz w:val="24"/>
-          <w:szCs w:val="24"/>
-          <w:u w:val="single"/>
-          <w14:ligatures w14:val="standardContextual"/>
+          <w:rFonts w:cstheme="minorHAnsi"/>
+          <w:b/>
+          <w:bCs/>
+          <w:color w:val="000000" w:themeColor="text1"/>
+          <w:sz w:val="10"/>
+          <w:szCs w:val="10"/>
+          <w:u w:val="single"/>
+          <w:lang w:bidi="ar-EG"/>
         </w:rPr>
       </w:pPr>
       <w:r>
@@ -4623,10 +4735,10 @@
           <w14:ligatures w14:val="standardContextual"/>
         </w:rPr>
         <w:drawing>
-          <wp:inline distT="0" distB="0" distL="0" distR="0" wp14:anchorId="56DF41F3" wp14:editId="6B9E538C">
-            <wp:extent cx="5943600" cy="2205990"/>
-            <wp:effectExtent l="95250" t="95250" r="95250" b="99060"/>
-            <wp:docPr id="1770986099" name="Picture 1" descr="Graphical user interface, text, application&#10;&#10;Description automatically generated"/>
+          <wp:inline distT="0" distB="0" distL="0" distR="0" wp14:anchorId="43762801" wp14:editId="4F17B8F4">
+            <wp:extent cx="5943600" cy="3761642"/>
+            <wp:effectExtent l="95250" t="95250" r="95250" b="86995"/>
+            <wp:docPr id="910394339" name="Picture 1" descr="Text&#10;&#10;Description automatically generated"/>
             <wp:cNvGraphicFramePr>
               <a:graphicFrameLocks xmlns:a="http://schemas.openxmlformats.org/drawingml/2006/main" noChangeAspect="1"/>
             </wp:cNvGraphicFramePr>
@@ -4634,11 +4746,11 @@
               <a:graphicData uri="http://schemas.openxmlformats.org/drawingml/2006/picture">
                 <pic:pic xmlns:pic="http://schemas.openxmlformats.org/drawingml/2006/picture">
                   <pic:nvPicPr>
-                    <pic:cNvPr id="1770986099" name="Picture 1" descr="Graphical user interface, text, application&#10;&#10;Description automatically generated"/>
+                    <pic:cNvPr id="910394339" name="Picture 1" descr="Text&#10;&#10;Description automatically generated"/>
                     <pic:cNvPicPr/>
                   </pic:nvPicPr>
                   <pic:blipFill>
-                    <a:blip r:embed="rId33"/>
+                    <a:blip r:embed="rId41"/>
                     <a:stretch>
                       <a:fillRect/>
                     </a:stretch>
@@ -4646,7 +4758,7 @@
                   <pic:spPr>
                     <a:xfrm>
                       <a:off x="0" y="0"/>
-                      <a:ext cx="5943600" cy="2205990"/>
+                      <a:ext cx="5950507" cy="3766013"/>
                     </a:xfrm>
                     <a:prstGeom prst="rect">
                       <a:avLst/>
@@ -4678,8 +4790,529 @@
           <w:b/>
           <w:bCs/>
           <w:color w:val="000000" w:themeColor="text1"/>
-          <w:sz w:val="28"/>
-          <w:szCs w:val="28"/>
+          <w:sz w:val="10"/>
+          <w:szCs w:val="10"/>
+          <w:u w:val="single"/>
+          <w:lang w:bidi="ar-EG"/>
+        </w:rPr>
+      </w:pPr>
+    </w:p>
+    <w:p>
+      <w:pPr>
+        <w:rPr>
+          <w:noProof/>
+          <w:color w:val="002060"/>
+          <w:sz w:val="24"/>
+          <w:szCs w:val="24"/>
+          <w:u w:val="single"/>
+          <w14:ligatures w14:val="standardContextual"/>
+        </w:rPr>
+      </w:pPr>
+      <w:r>
+        <w:rPr>
+          <w:noProof/>
+          <w:color w:val="002060"/>
+          <w:sz w:val="24"/>
+          <w:szCs w:val="24"/>
+          <w:u w:val="single"/>
+          <w14:ligatures w14:val="standardContextual"/>
+        </w:rPr>
+        <w:lastRenderedPageBreak/>
+        <w:t>5</w:t>
+      </w:r>
+      <w:r>
+        <w:rPr>
+          <w:noProof/>
+          <w:color w:val="002060"/>
+          <w:sz w:val="24"/>
+          <w:szCs w:val="24"/>
+          <w:u w:val="single"/>
+          <w14:ligatures w14:val="standardContextual"/>
+        </w:rPr>
+        <w:t>-</w:t>
+      </w:r>
+      <w:r>
+        <w:rPr>
+          <w:noProof/>
+          <w:color w:val="002060"/>
+          <w:sz w:val="24"/>
+          <w:szCs w:val="24"/>
+          <w:u w:val="single"/>
+          <w14:ligatures w14:val="standardContextual"/>
+        </w:rPr>
+        <w:t>CarNavigation</w:t>
+      </w:r>
+      <w:r>
+        <w:rPr>
+          <w:noProof/>
+          <w:color w:val="002060"/>
+          <w:sz w:val="24"/>
+          <w:szCs w:val="24"/>
+          <w:u w:val="single"/>
+          <w14:ligatures w14:val="standardContextual"/>
+        </w:rPr>
+        <w:t>.</w:t>
+      </w:r>
+      <w:r>
+        <w:rPr>
+          <w:noProof/>
+          <w:color w:val="002060"/>
+          <w:sz w:val="24"/>
+          <w:szCs w:val="24"/>
+          <w:u w:val="single"/>
+          <w14:ligatures w14:val="standardContextual"/>
+        </w:rPr>
+        <w:t>ino</w:t>
+      </w:r>
+      <w:r>
+        <w:rPr>
+          <w:noProof/>
+          <w:color w:val="002060"/>
+          <w:sz w:val="24"/>
+          <w:szCs w:val="24"/>
+          <w:u w:val="single"/>
+          <w14:ligatures w14:val="standardContextual"/>
+        </w:rPr>
+        <w:t>:</w:t>
+      </w:r>
+    </w:p>
+    <w:p>
+      <w:pPr>
+        <w:rPr>
+          <w:noProof/>
+          <w:color w:val="002060"/>
+          <w:sz w:val="24"/>
+          <w:szCs w:val="24"/>
+          <w:u w:val="single"/>
+          <w14:ligatures w14:val="standardContextual"/>
+        </w:rPr>
+      </w:pPr>
+      <w:r>
+        <w:rPr>
+          <w:noProof/>
+          <w14:ligatures w14:val="standardContextual"/>
+        </w:rPr>
+        <w:drawing>
+          <wp:inline distT="0" distB="0" distL="0" distR="0" wp14:anchorId="35692549" wp14:editId="3DF74410">
+            <wp:extent cx="5943273" cy="3568212"/>
+            <wp:effectExtent l="95250" t="95250" r="95885" b="89535"/>
+            <wp:docPr id="633219904" name="Picture 1" descr="Text&#10;&#10;Description automatically generated"/>
+            <wp:cNvGraphicFramePr>
+              <a:graphicFrameLocks xmlns:a="http://schemas.openxmlformats.org/drawingml/2006/main" noChangeAspect="1"/>
+            </wp:cNvGraphicFramePr>
+            <a:graphic xmlns:a="http://schemas.openxmlformats.org/drawingml/2006/main">
+              <a:graphicData uri="http://schemas.openxmlformats.org/drawingml/2006/picture">
+                <pic:pic xmlns:pic="http://schemas.openxmlformats.org/drawingml/2006/picture">
+                  <pic:nvPicPr>
+                    <pic:cNvPr id="633219904" name="Picture 1" descr="Text&#10;&#10;Description automatically generated"/>
+                    <pic:cNvPicPr/>
+                  </pic:nvPicPr>
+                  <pic:blipFill>
+                    <a:blip r:embed="rId42"/>
+                    <a:stretch>
+                      <a:fillRect/>
+                    </a:stretch>
+                  </pic:blipFill>
+                  <pic:spPr>
+                    <a:xfrm>
+                      <a:off x="0" y="0"/>
+                      <a:ext cx="5950856" cy="3572765"/>
+                    </a:xfrm>
+                    <a:prstGeom prst="rect">
+                      <a:avLst/>
+                    </a:prstGeom>
+                    <a:ln w="88900" cap="sq" cmpd="thickThin">
+                      <a:solidFill>
+                        <a:srgbClr val="000000"/>
+                      </a:solidFill>
+                      <a:prstDash val="solid"/>
+                      <a:miter lim="800000"/>
+                    </a:ln>
+                    <a:effectLst>
+                      <a:innerShdw blurRad="76200">
+                        <a:srgbClr val="000000"/>
+                      </a:innerShdw>
+                    </a:effectLst>
+                  </pic:spPr>
+                </pic:pic>
+              </a:graphicData>
+            </a:graphic>
+          </wp:inline>
+        </w:drawing>
+      </w:r>
+    </w:p>
+    <w:p>
+      <w:pPr>
+        <w:rPr>
+          <w:noProof/>
+          <w:color w:val="002060"/>
+          <w:sz w:val="24"/>
+          <w:szCs w:val="24"/>
+          <w:u w:val="single"/>
+          <w14:ligatures w14:val="standardContextual"/>
+        </w:rPr>
+      </w:pPr>
+      <w:r>
+        <w:rPr>
+          <w:noProof/>
+          <w14:ligatures w14:val="standardContextual"/>
+        </w:rPr>
+        <w:drawing>
+          <wp:inline distT="0" distB="0" distL="0" distR="0" wp14:anchorId="23376688" wp14:editId="4BD9F190">
+            <wp:extent cx="5943506" cy="3820258"/>
+            <wp:effectExtent l="95250" t="95250" r="95885" b="104140"/>
+            <wp:docPr id="499808767" name="Picture 1" descr="Text&#10;&#10;Description automatically generated"/>
+            <wp:cNvGraphicFramePr>
+              <a:graphicFrameLocks xmlns:a="http://schemas.openxmlformats.org/drawingml/2006/main" noChangeAspect="1"/>
+            </wp:cNvGraphicFramePr>
+            <a:graphic xmlns:a="http://schemas.openxmlformats.org/drawingml/2006/main">
+              <a:graphicData uri="http://schemas.openxmlformats.org/drawingml/2006/picture">
+                <pic:pic xmlns:pic="http://schemas.openxmlformats.org/drawingml/2006/picture">
+                  <pic:nvPicPr>
+                    <pic:cNvPr id="499808767" name="Picture 1" descr="Text&#10;&#10;Description automatically generated"/>
+                    <pic:cNvPicPr/>
+                  </pic:nvPicPr>
+                  <pic:blipFill>
+                    <a:blip r:embed="rId43"/>
+                    <a:stretch>
+                      <a:fillRect/>
+                    </a:stretch>
+                  </pic:blipFill>
+                  <pic:spPr>
+                    <a:xfrm>
+                      <a:off x="0" y="0"/>
+                      <a:ext cx="5981709" cy="3844814"/>
+                    </a:xfrm>
+                    <a:prstGeom prst="rect">
+                      <a:avLst/>
+                    </a:prstGeom>
+                    <a:ln w="88900" cap="sq" cmpd="thickThin">
+                      <a:solidFill>
+                        <a:srgbClr val="000000"/>
+                      </a:solidFill>
+                      <a:prstDash val="solid"/>
+                      <a:miter lim="800000"/>
+                    </a:ln>
+                    <a:effectLst>
+                      <a:innerShdw blurRad="76200">
+                        <a:srgbClr val="000000"/>
+                      </a:innerShdw>
+                    </a:effectLst>
+                  </pic:spPr>
+                </pic:pic>
+              </a:graphicData>
+            </a:graphic>
+          </wp:inline>
+        </w:drawing>
+      </w:r>
+    </w:p>
+    <w:p>
+      <w:pPr>
+        <w:rPr>
+          <w:noProof/>
+          <w:color w:val="002060"/>
+          <w:sz w:val="24"/>
+          <w:szCs w:val="24"/>
+          <w:u w:val="single"/>
+          <w14:ligatures w14:val="standardContextual"/>
+        </w:rPr>
+      </w:pPr>
+      <w:r>
+        <w:rPr>
+          <w:noProof/>
+          <w14:ligatures w14:val="standardContextual"/>
+        </w:rPr>
+        <w:lastRenderedPageBreak/>
+        <w:drawing>
+          <wp:inline distT="0" distB="0" distL="0" distR="0" wp14:anchorId="62AA9693" wp14:editId="43B4375A">
+            <wp:extent cx="5942813" cy="4177812"/>
+            <wp:effectExtent l="95250" t="95250" r="96520" b="89535"/>
+            <wp:docPr id="1716818438" name="Picture 1" descr="Text&#10;&#10;Description automatically generated"/>
+            <wp:cNvGraphicFramePr>
+              <a:graphicFrameLocks xmlns:a="http://schemas.openxmlformats.org/drawingml/2006/main" noChangeAspect="1"/>
+            </wp:cNvGraphicFramePr>
+            <a:graphic xmlns:a="http://schemas.openxmlformats.org/drawingml/2006/main">
+              <a:graphicData uri="http://schemas.openxmlformats.org/drawingml/2006/picture">
+                <pic:pic xmlns:pic="http://schemas.openxmlformats.org/drawingml/2006/picture">
+                  <pic:nvPicPr>
+                    <pic:cNvPr id="1716818438" name="Picture 1" descr="Text&#10;&#10;Description automatically generated"/>
+                    <pic:cNvPicPr/>
+                  </pic:nvPicPr>
+                  <pic:blipFill>
+                    <a:blip r:embed="rId44"/>
+                    <a:stretch>
+                      <a:fillRect/>
+                    </a:stretch>
+                  </pic:blipFill>
+                  <pic:spPr>
+                    <a:xfrm>
+                      <a:off x="0" y="0"/>
+                      <a:ext cx="5957309" cy="4188003"/>
+                    </a:xfrm>
+                    <a:prstGeom prst="rect">
+                      <a:avLst/>
+                    </a:prstGeom>
+                    <a:ln w="88900" cap="sq" cmpd="thickThin">
+                      <a:solidFill>
+                        <a:srgbClr val="000000"/>
+                      </a:solidFill>
+                      <a:prstDash val="solid"/>
+                      <a:miter lim="800000"/>
+                    </a:ln>
+                    <a:effectLst>
+                      <a:innerShdw blurRad="76200">
+                        <a:srgbClr val="000000"/>
+                      </a:innerShdw>
+                    </a:effectLst>
+                  </pic:spPr>
+                </pic:pic>
+              </a:graphicData>
+            </a:graphic>
+          </wp:inline>
+        </w:drawing>
+      </w:r>
+    </w:p>
+    <w:p>
+      <w:pPr>
+        <w:rPr>
+          <w:noProof/>
+          <w:color w:val="002060"/>
+          <w:sz w:val="24"/>
+          <w:szCs w:val="24"/>
+          <w:u w:val="single"/>
+          <w14:ligatures w14:val="standardContextual"/>
+        </w:rPr>
+      </w:pPr>
+      <w:r>
+        <w:rPr>
+          <w:noProof/>
+          <w14:ligatures w14:val="standardContextual"/>
+        </w:rPr>
+        <w:drawing>
+          <wp:inline distT="0" distB="0" distL="0" distR="0" wp14:anchorId="03752C33" wp14:editId="3E570572">
+            <wp:extent cx="5942328" cy="3492012"/>
+            <wp:effectExtent l="95250" t="95250" r="97155" b="89535"/>
+            <wp:docPr id="1859419431" name="Picture 1" descr="Text&#10;&#10;Description automatically generated"/>
+            <wp:cNvGraphicFramePr>
+              <a:graphicFrameLocks xmlns:a="http://schemas.openxmlformats.org/drawingml/2006/main" noChangeAspect="1"/>
+            </wp:cNvGraphicFramePr>
+            <a:graphic xmlns:a="http://schemas.openxmlformats.org/drawingml/2006/main">
+              <a:graphicData uri="http://schemas.openxmlformats.org/drawingml/2006/picture">
+                <pic:pic xmlns:pic="http://schemas.openxmlformats.org/drawingml/2006/picture">
+                  <pic:nvPicPr>
+                    <pic:cNvPr id="1859419431" name="Picture 1" descr="Text&#10;&#10;Description automatically generated"/>
+                    <pic:cNvPicPr/>
+                  </pic:nvPicPr>
+                  <pic:blipFill>
+                    <a:blip r:embed="rId45"/>
+                    <a:stretch>
+                      <a:fillRect/>
+                    </a:stretch>
+                  </pic:blipFill>
+                  <pic:spPr>
+                    <a:xfrm>
+                      <a:off x="0" y="0"/>
+                      <a:ext cx="5973717" cy="3510458"/>
+                    </a:xfrm>
+                    <a:prstGeom prst="rect">
+                      <a:avLst/>
+                    </a:prstGeom>
+                    <a:ln w="88900" cap="sq" cmpd="thickThin">
+                      <a:solidFill>
+                        <a:srgbClr val="000000"/>
+                      </a:solidFill>
+                      <a:prstDash val="solid"/>
+                      <a:miter lim="800000"/>
+                    </a:ln>
+                    <a:effectLst>
+                      <a:innerShdw blurRad="76200">
+                        <a:srgbClr val="000000"/>
+                      </a:innerShdw>
+                    </a:effectLst>
+                  </pic:spPr>
+                </pic:pic>
+              </a:graphicData>
+            </a:graphic>
+          </wp:inline>
+        </w:drawing>
+      </w:r>
+    </w:p>
+    <w:p>
+      <w:pPr>
+        <w:rPr>
+          <w:noProof/>
+          <w:color w:val="002060"/>
+          <w:sz w:val="24"/>
+          <w:szCs w:val="24"/>
+          <w:u w:val="single"/>
+          <w14:ligatures w14:val="standardContextual"/>
+        </w:rPr>
+      </w:pPr>
+      <w:r>
+        <w:rPr>
+          <w:noProof/>
+          <w14:ligatures w14:val="standardContextual"/>
+        </w:rPr>
+        <w:lastRenderedPageBreak/>
+        <w:drawing>
+          <wp:inline distT="0" distB="0" distL="0" distR="0" wp14:anchorId="49FAC267" wp14:editId="5EB7B3A6">
+            <wp:extent cx="5943600" cy="3867150"/>
+            <wp:effectExtent l="95250" t="95250" r="95250" b="95250"/>
+            <wp:docPr id="599870577" name="Picture 1" descr="Text&#10;&#10;Description automatically generated"/>
+            <wp:cNvGraphicFramePr>
+              <a:graphicFrameLocks xmlns:a="http://schemas.openxmlformats.org/drawingml/2006/main" noChangeAspect="1"/>
+            </wp:cNvGraphicFramePr>
+            <a:graphic xmlns:a="http://schemas.openxmlformats.org/drawingml/2006/main">
+              <a:graphicData uri="http://schemas.openxmlformats.org/drawingml/2006/picture">
+                <pic:pic xmlns:pic="http://schemas.openxmlformats.org/drawingml/2006/picture">
+                  <pic:nvPicPr>
+                    <pic:cNvPr id="599870577" name="Picture 1" descr="Text&#10;&#10;Description automatically generated"/>
+                    <pic:cNvPicPr/>
+                  </pic:nvPicPr>
+                  <pic:blipFill>
+                    <a:blip r:embed="rId46"/>
+                    <a:stretch>
+                      <a:fillRect/>
+                    </a:stretch>
+                  </pic:blipFill>
+                  <pic:spPr>
+                    <a:xfrm>
+                      <a:off x="0" y="0"/>
+                      <a:ext cx="5943600" cy="3867150"/>
+                    </a:xfrm>
+                    <a:prstGeom prst="rect">
+                      <a:avLst/>
+                    </a:prstGeom>
+                    <a:ln w="88900" cap="sq" cmpd="thickThin">
+                      <a:solidFill>
+                        <a:srgbClr val="000000"/>
+                      </a:solidFill>
+                      <a:prstDash val="solid"/>
+                      <a:miter lim="800000"/>
+                    </a:ln>
+                    <a:effectLst>
+                      <a:innerShdw blurRad="76200">
+                        <a:srgbClr val="000000"/>
+                      </a:innerShdw>
+                    </a:effectLst>
+                  </pic:spPr>
+                </pic:pic>
+              </a:graphicData>
+            </a:graphic>
+          </wp:inline>
+        </w:drawing>
+      </w:r>
+    </w:p>
+    <w:p>
+      <w:pPr>
+        <w:rPr>
+          <w:noProof/>
+          <w:color w:val="002060"/>
+          <w:sz w:val="24"/>
+          <w:szCs w:val="24"/>
+          <w:u w:val="single"/>
+          <w14:ligatures w14:val="standardContextual"/>
+        </w:rPr>
+      </w:pPr>
+      <w:r>
+        <w:rPr>
+          <w:noProof/>
+          <w14:ligatures w14:val="standardContextual"/>
+        </w:rPr>
+        <w:drawing>
+          <wp:inline distT="0" distB="0" distL="0" distR="0" wp14:anchorId="283C3ECC" wp14:editId="1E8A03F1">
+            <wp:extent cx="5943600" cy="2934335"/>
+            <wp:effectExtent l="95250" t="95250" r="95250" b="94615"/>
+            <wp:docPr id="1338195625" name="Picture 1"/>
+            <wp:cNvGraphicFramePr>
+              <a:graphicFrameLocks xmlns:a="http://schemas.openxmlformats.org/drawingml/2006/main" noChangeAspect="1"/>
+            </wp:cNvGraphicFramePr>
+            <a:graphic xmlns:a="http://schemas.openxmlformats.org/drawingml/2006/main">
+              <a:graphicData uri="http://schemas.openxmlformats.org/drawingml/2006/picture">
+                <pic:pic xmlns:pic="http://schemas.openxmlformats.org/drawingml/2006/picture">
+                  <pic:nvPicPr>
+                    <pic:cNvPr id="1338195625" name=""/>
+                    <pic:cNvPicPr/>
+                  </pic:nvPicPr>
+                  <pic:blipFill>
+                    <a:blip r:embed="rId47"/>
+                    <a:stretch>
+                      <a:fillRect/>
+                    </a:stretch>
+                  </pic:blipFill>
+                  <pic:spPr>
+                    <a:xfrm>
+                      <a:off x="0" y="0"/>
+                      <a:ext cx="5943600" cy="2934335"/>
+                    </a:xfrm>
+                    <a:prstGeom prst="rect">
+                      <a:avLst/>
+                    </a:prstGeom>
+                    <a:ln w="88900" cap="sq" cmpd="thickThin">
+                      <a:solidFill>
+                        <a:srgbClr val="000000"/>
+                      </a:solidFill>
+                      <a:prstDash val="solid"/>
+                      <a:miter lim="800000"/>
+                    </a:ln>
+                    <a:effectLst>
+                      <a:innerShdw blurRad="76200">
+                        <a:srgbClr val="000000"/>
+                      </a:innerShdw>
+                    </a:effectLst>
+                  </pic:spPr>
+                </pic:pic>
+              </a:graphicData>
+            </a:graphic>
+          </wp:inline>
+        </w:drawing>
+      </w:r>
+    </w:p>
+    <w:p>
+      <w:pPr>
+        <w:rPr>
+          <w:noProof/>
+          <w:color w:val="002060"/>
+          <w:sz w:val="24"/>
+          <w:szCs w:val="24"/>
+          <w:u w:val="single"/>
+          <w14:ligatures w14:val="standardContextual"/>
+        </w:rPr>
+      </w:pPr>
+    </w:p>
+    <w:p>
+      <w:pPr>
+        <w:rPr>
+          <w:noProof/>
+          <w:color w:val="002060"/>
+          <w:sz w:val="24"/>
+          <w:szCs w:val="24"/>
+          <w:u w:val="single"/>
+          <w14:ligatures w14:val="standardContextual"/>
+        </w:rPr>
+      </w:pPr>
+    </w:p>
+    <w:p>
+      <w:pPr>
+        <w:rPr>
+          <w:noProof/>
+          <w:color w:val="002060"/>
+          <w:sz w:val="24"/>
+          <w:szCs w:val="24"/>
+          <w:u w:val="single"/>
+          <w14:ligatures w14:val="standardContextual"/>
+        </w:rPr>
+      </w:pPr>
+    </w:p>
+    <w:p>
+      <w:pPr>
+        <w:rPr>
+          <w:rFonts w:cstheme="minorHAnsi"/>
+          <w:b/>
+          <w:bCs/>
+          <w:color w:val="000000" w:themeColor="text1"/>
+          <w:sz w:val="10"/>
+          <w:szCs w:val="10"/>
           <w:u w:val="single"/>
           <w:rtl/>
           <w:lang w:bidi="ar-EG"/>
@@ -5772,7 +6405,7 @@
   <w:style w:type="paragraph" w:default="1" w:styleId="Normal">
     <w:name w:val="Normal"/>
     <w:qFormat/>
-    <w:rsid w:val="007625B3"/>
+    <w:rsid w:val="002522B2"/>
     <w:rPr>
       <w:kern w:val="0"/>
       <w14:ligatures w14:val="none"/>

</xml_diff>